<commit_message>
PP update. Risk managment section and other minors modified.
</commit_message>
<xml_diff>
--- a/ITPD/PowerEnJoy_ITPD.docx
+++ b/ITPD/PowerEnJoy_ITPD.docx
@@ -1771,7 +1771,7 @@
                 <w:noProof/>
                 <w:webHidden/>
               </w:rPr>
-              <w:t>17</w:t>
+              <w:t>16</w:t>
             </w:r>
             <w:r>
               <w:rPr>
@@ -1840,7 +1840,7 @@
                 <w:noProof/>
                 <w:webHidden/>
               </w:rPr>
-              <w:t>19</w:t>
+              <w:t>18</w:t>
             </w:r>
             <w:r>
               <w:rPr>
@@ -1909,7 +1909,7 @@
                 <w:noProof/>
                 <w:webHidden/>
               </w:rPr>
-              <w:t>19</w:t>
+              <w:t>18</w:t>
             </w:r>
             <w:r>
               <w:rPr>
@@ -1987,7 +1987,7 @@
               <w:rPr>
                 <w:webHidden/>
               </w:rPr>
-              <w:t>20</w:t>
+              <w:t>18</w:t>
             </w:r>
             <w:r>
               <w:rPr>
@@ -2068,7 +2068,7 @@
                 <w:noProof/>
                 <w:webHidden/>
               </w:rPr>
-              <w:t>20</w:t>
+              <w:t>18</w:t>
             </w:r>
             <w:r>
               <w:rPr>
@@ -2150,7 +2150,7 @@
                 <w:noProof/>
                 <w:webHidden/>
               </w:rPr>
-              <w:t>20</w:t>
+              <w:t>19</w:t>
             </w:r>
             <w:r>
               <w:rPr>
@@ -2228,7 +2228,7 @@
               <w:rPr>
                 <w:webHidden/>
               </w:rPr>
-              <w:t>20</w:t>
+              <w:t>19</w:t>
             </w:r>
             <w:r>
               <w:rPr>
@@ -2309,7 +2309,7 @@
                 <w:noProof/>
                 <w:webHidden/>
               </w:rPr>
-              <w:t>20</w:t>
+              <w:t>19</w:t>
             </w:r>
             <w:r>
               <w:rPr>
@@ -2391,7 +2391,7 @@
                 <w:noProof/>
                 <w:webHidden/>
               </w:rPr>
-              <w:t>20</w:t>
+              <w:t>19</w:t>
             </w:r>
             <w:r>
               <w:rPr>
@@ -2469,7 +2469,7 @@
               <w:rPr>
                 <w:webHidden/>
               </w:rPr>
-              <w:t>20</w:t>
+              <w:t>19</w:t>
             </w:r>
             <w:r>
               <w:rPr>
@@ -2550,7 +2550,7 @@
                 <w:noProof/>
                 <w:webHidden/>
               </w:rPr>
-              <w:t>20</w:t>
+              <w:t>19</w:t>
             </w:r>
             <w:r>
               <w:rPr>
@@ -2714,7 +2714,7 @@
                 <w:noProof/>
                 <w:webHidden/>
               </w:rPr>
-              <w:t>21</w:t>
+              <w:t>20</w:t>
             </w:r>
             <w:r>
               <w:rPr>
@@ -2768,7 +2768,12 @@
     </w:p>
     <w:p>
       <w:r>
-        <w:t>The Integration Test Plan Document (</w:t>
+        <w:t>The Integration</w:t>
+      </w:r>
+      <w:bookmarkStart w:id="2" w:name="_GoBack"/>
+      <w:bookmarkEnd w:id="2"/>
+      <w:r>
+        <w:t xml:space="preserve"> Test Plan Document (</w:t>
       </w:r>
       <w:r>
         <w:rPr>
@@ -2788,8 +2793,6 @@
       <w:r>
         <w:t xml:space="preserve"> is</w:t>
       </w:r>
-      <w:bookmarkStart w:id="2" w:name="_GoBack"/>
-      <w:bookmarkEnd w:id="2"/>
       <w:r>
         <w:t xml:space="preserve"> to provide a car-sharing service for multiple cities with the peculiar </w:t>
       </w:r>
@@ -4884,7 +4887,7 @@
           <w:lang w:val="it-IT" w:eastAsia="it-IT"/>
         </w:rPr>
         <w:drawing>
-          <wp:inline distT="0" distB="0" distL="0" distR="0" wp14:anchorId="633F44AB" wp14:editId="0D3A3FA6">
+          <wp:inline distT="0" distB="0" distL="0" distR="0" wp14:anchorId="3C244925" wp14:editId="5716F033">
             <wp:extent cx="4248150" cy="795978"/>
             <wp:effectExtent l="0" t="0" r="0" b="4445"/>
             <wp:docPr id="3" name="Immagine 3" descr="C:\Users\Marok\Dropbox\SWE2\Progetto2016-2017-MarcoFesta\ITPD\Diagrams\DataComponents.JPG"/>
@@ -5001,7 +5004,7 @@
           <w:lang w:val="it-IT" w:eastAsia="it-IT"/>
         </w:rPr>
         <w:drawing>
-          <wp:inline distT="0" distB="0" distL="0" distR="0" wp14:anchorId="0EA86985" wp14:editId="6DE4DF37">
+          <wp:inline distT="0" distB="0" distL="0" distR="0" wp14:anchorId="2609B39D" wp14:editId="5D3C54C4">
             <wp:extent cx="4248150" cy="2739525"/>
             <wp:effectExtent l="0" t="0" r="0" b="3810"/>
             <wp:docPr id="4" name="Immagine 4" descr="C:\Users\Marok\Dropbox\SWE2\Progetto2016-2017-MarcoFesta\ITPD\Diagrams\AccountManaging.JPG"/>
@@ -5171,7 +5174,7 @@
           <w:lang w:val="it-IT" w:eastAsia="it-IT"/>
         </w:rPr>
         <w:drawing>
-          <wp:inline distT="0" distB="0" distL="0" distR="0" wp14:anchorId="00544143" wp14:editId="3B58599E">
+          <wp:inline distT="0" distB="0" distL="0" distR="0" wp14:anchorId="6E8CCF06" wp14:editId="2AEF01A2">
             <wp:extent cx="4248150" cy="2007161"/>
             <wp:effectExtent l="0" t="0" r="0" b="0"/>
             <wp:docPr id="5" name="Immagine 5" descr="C:\Users\Marok\Dropbox\SWE2\Progetto2016-2017-MarcoFesta\ITPD\Diagrams\CarManager.JPG"/>
@@ -5284,7 +5287,7 @@
           <w:lang w:val="it-IT" w:eastAsia="it-IT"/>
         </w:rPr>
         <w:drawing>
-          <wp:inline distT="0" distB="0" distL="0" distR="0" wp14:anchorId="4772D7AB" wp14:editId="1BC8981C">
+          <wp:inline distT="0" distB="0" distL="0" distR="0" wp14:anchorId="2E1E5F6C" wp14:editId="5E3F7538">
             <wp:extent cx="4248150" cy="828142"/>
             <wp:effectExtent l="0" t="0" r="0" b="0"/>
             <wp:docPr id="6" name="Immagine 6" descr="C:\Users\Marok\Dropbox\SWE2\Progetto2016-2017-MarcoFesta\ITPD\Diagrams\SearchManager.JPG"/>
@@ -5371,7 +5374,7 @@
           <w:lang w:val="it-IT" w:eastAsia="it-IT"/>
         </w:rPr>
         <w:drawing>
-          <wp:inline distT="0" distB="0" distL="0" distR="0" wp14:anchorId="79802D9B" wp14:editId="45627F6E">
+          <wp:inline distT="0" distB="0" distL="0" distR="0" wp14:anchorId="4380CE05" wp14:editId="3F6C6624">
             <wp:extent cx="4248150" cy="825644"/>
             <wp:effectExtent l="0" t="0" r="0" b="0"/>
             <wp:docPr id="8" name="Immagine 8"/>
@@ -5479,7 +5482,7 @@
           <w:lang w:val="it-IT" w:eastAsia="it-IT"/>
         </w:rPr>
         <w:drawing>
-          <wp:inline distT="0" distB="0" distL="0" distR="0" wp14:anchorId="6EBF7CFE" wp14:editId="432B1AE7">
+          <wp:inline distT="0" distB="0" distL="0" distR="0" wp14:anchorId="3C974221" wp14:editId="11D0B7AB">
             <wp:extent cx="4248150" cy="1987804"/>
             <wp:effectExtent l="0" t="0" r="0" b="0"/>
             <wp:docPr id="7" name="Immagine 7" descr="C:\Users\Marok\Dropbox\SWE2\Progetto2016-2017-MarcoFesta\ITPD\Diagrams\DispatcherManager.JPG"/>
@@ -5568,7 +5571,7 @@
           <w:lang w:val="it-IT" w:eastAsia="it-IT"/>
         </w:rPr>
         <w:drawing>
-          <wp:inline distT="0" distB="0" distL="0" distR="0" wp14:anchorId="67B3E8DB" wp14:editId="7BF90AB2">
+          <wp:inline distT="0" distB="0" distL="0" distR="0" wp14:anchorId="0F22E022" wp14:editId="47FD36FE">
             <wp:extent cx="4248150" cy="3567737"/>
             <wp:effectExtent l="0" t="0" r="0" b="0"/>
             <wp:docPr id="10" name="Immagine 10" descr="C:\Users\Marok\Dropbox\SWE2\Progetto2016-2017-MarcoFesta\ITPD\Diagrams\ApplicationSubsystemInterfaces.JPG"/>
@@ -5679,7 +5682,7 @@
           <w:lang w:val="it-IT" w:eastAsia="it-IT"/>
         </w:rPr>
         <w:drawing>
-          <wp:inline distT="0" distB="0" distL="0" distR="0" wp14:anchorId="1C1C5982" wp14:editId="06A29A09">
+          <wp:inline distT="0" distB="0" distL="0" distR="0" wp14:anchorId="5833826B" wp14:editId="4B1F1C09">
             <wp:extent cx="4248150" cy="1452066"/>
             <wp:effectExtent l="0" t="0" r="0" b="0"/>
             <wp:docPr id="9" name="Immagine 9" descr="C:\Users\Marok\Dropbox\SWE2\Progetto2016-2017-MarcoFesta\ITPD\Diagrams\CarGeneralController.JPG"/>
@@ -5822,7 +5825,7 @@
           <w:lang w:val="it-IT" w:eastAsia="it-IT"/>
         </w:rPr>
         <w:drawing>
-          <wp:anchor distT="0" distB="0" distL="114300" distR="114300" simplePos="0" relativeHeight="251757568" behindDoc="0" locked="0" layoutInCell="1" allowOverlap="1" wp14:anchorId="26FBFB86" wp14:editId="2BED1C9F">
+          <wp:anchor distT="0" distB="0" distL="114300" distR="114300" simplePos="0" relativeHeight="251757568" behindDoc="0" locked="0" layoutInCell="1" allowOverlap="1" wp14:anchorId="038364F5" wp14:editId="62C4BCC1">
             <wp:simplePos x="0" y="0"/>
             <wp:positionH relativeFrom="margin">
               <wp:posOffset>-1267241</wp:posOffset>
@@ -12865,7 +12868,6 @@
         <w:docPartUnique/>
       </w:docPartObj>
     </w:sdtPr>
-    <w:sdtEndPr/>
     <w:sdtContent>
       <w:p>
         <w:pPr>
@@ -12886,7 +12888,7 @@
             <w:noProof/>
             <w:lang w:val="it-IT"/>
           </w:rPr>
-          <w:t>3</w:t>
+          <w:t>4</w:t>
         </w:r>
         <w:r>
           <w:fldChar w:fldCharType="end"/>
@@ -16707,7 +16709,7 @@
 </file>
 
 <file path=customXml/itemProps1.xml><?xml version="1.0" encoding="utf-8"?>
-<ds:datastoreItem xmlns:ds="http://schemas.openxmlformats.org/officeDocument/2006/customXml" ds:itemID="{8B343246-E640-4AE8-AE84-9720DA8CB9EE}">
+<ds:datastoreItem xmlns:ds="http://schemas.openxmlformats.org/officeDocument/2006/customXml" ds:itemID="{A76A5CF7-0E2A-431D-B9C4-9BEFACA7BCA3}">
   <ds:schemaRefs>
     <ds:schemaRef ds:uri="http://schemas.openxmlformats.org/officeDocument/2006/bibliography"/>
   </ds:schemaRefs>

</xml_diff>

<commit_message>
Minors to documents and readme, fixed DD requirements traceability
</commit_message>
<xml_diff>
--- a/ITPD/PowerEnJoy_ITPD.docx
+++ b/ITPD/PowerEnJoy_ITPD.docx
@@ -134,8 +134,6 @@
         </w:rPr>
         <w:t>Integration Test Plan Document</w:t>
       </w:r>
-      <w:bookmarkStart w:id="0" w:name="_GoBack"/>
-      <w:bookmarkEnd w:id="0"/>
     </w:p>
     <w:p>
       <w:pPr>
@@ -2479,7 +2477,7 @@
               <w:rPr>
                 <w:webHidden/>
               </w:rPr>
-              <w:t>19</w:t>
+              <w:t>20</w:t>
             </w:r>
             <w:r>
               <w:rPr>
@@ -2560,7 +2558,7 @@
                 <w:noProof/>
                 <w:webHidden/>
               </w:rPr>
-              <w:t>19</w:t>
+              <w:t>20</w:t>
             </w:r>
             <w:r>
               <w:rPr>
@@ -2756,25 +2754,25 @@
       <w:r>
         <w:br w:type="page"/>
       </w:r>
-      <w:bookmarkStart w:id="1" w:name="_Toc472337316"/>
+      <w:bookmarkStart w:id="0" w:name="_Toc472337316"/>
       <w:r>
         <w:lastRenderedPageBreak/>
         <w:t>Introduction</w:t>
       </w:r>
+      <w:bookmarkEnd w:id="0"/>
+    </w:p>
+    <w:p>
+      <w:pPr>
+        <w:pStyle w:val="Titolo2"/>
+      </w:pPr>
+      <w:bookmarkStart w:id="1" w:name="_Toc472337317"/>
+      <w:r>
+        <w:t>Purpose</w:t>
+      </w:r>
+      <w:r>
+        <w:t xml:space="preserve"> and Scope</w:t>
+      </w:r>
       <w:bookmarkEnd w:id="1"/>
-    </w:p>
-    <w:p>
-      <w:pPr>
-        <w:pStyle w:val="Titolo2"/>
-      </w:pPr>
-      <w:bookmarkStart w:id="2" w:name="_Toc472337317"/>
-      <w:r>
-        <w:t>Purpose</w:t>
-      </w:r>
-      <w:r>
-        <w:t xml:space="preserve"> and Scope</w:t>
-      </w:r>
-      <w:bookmarkEnd w:id="2"/>
     </w:p>
     <w:p>
       <w:r>
@@ -2845,21 +2843,21 @@
       <w:pPr>
         <w:pStyle w:val="Titolo2"/>
       </w:pPr>
-      <w:bookmarkStart w:id="3" w:name="_Toc472337318"/>
+      <w:bookmarkStart w:id="2" w:name="_Toc472337318"/>
       <w:r>
         <w:t>Definitions, Acronyms, Abbreviations</w:t>
       </w:r>
+      <w:bookmarkEnd w:id="2"/>
+    </w:p>
+    <w:p>
+      <w:pPr>
+        <w:pStyle w:val="Titolo3"/>
+      </w:pPr>
+      <w:bookmarkStart w:id="3" w:name="_Toc472337319"/>
+      <w:r>
+        <w:t>Definitions</w:t>
+      </w:r>
       <w:bookmarkEnd w:id="3"/>
-    </w:p>
-    <w:p>
-      <w:pPr>
-        <w:pStyle w:val="Titolo3"/>
-      </w:pPr>
-      <w:bookmarkStart w:id="4" w:name="_Toc472337319"/>
-      <w:r>
-        <w:t>Definitions</w:t>
-      </w:r>
-      <w:bookmarkEnd w:id="4"/>
     </w:p>
     <w:p>
       <w:pPr>
@@ -3301,11 +3299,11 @@
       <w:pPr>
         <w:pStyle w:val="Titolo3"/>
       </w:pPr>
-      <w:bookmarkStart w:id="5" w:name="_Toc472337320"/>
+      <w:bookmarkStart w:id="4" w:name="_Toc472337320"/>
       <w:r>
         <w:t>Acronyms</w:t>
       </w:r>
-      <w:bookmarkEnd w:id="5"/>
+      <w:bookmarkEnd w:id="4"/>
     </w:p>
     <w:p>
       <w:pPr>
@@ -3570,12 +3568,12 @@
       <w:pPr>
         <w:pStyle w:val="Titolo2"/>
       </w:pPr>
-      <w:bookmarkStart w:id="6" w:name="_Toc472337321"/>
+      <w:bookmarkStart w:id="5" w:name="_Toc472337321"/>
       <w:r>
         <w:lastRenderedPageBreak/>
         <w:t>Reference Documents</w:t>
       </w:r>
-      <w:bookmarkEnd w:id="6"/>
+      <w:bookmarkEnd w:id="5"/>
     </w:p>
     <w:p>
       <w:pPr>
@@ -3653,11 +3651,11 @@
       <w:pPr>
         <w:pStyle w:val="Titolo2"/>
       </w:pPr>
-      <w:bookmarkStart w:id="7" w:name="_Toc472337322"/>
+      <w:bookmarkStart w:id="6" w:name="_Toc472337322"/>
       <w:r>
         <w:t>Document Overview</w:t>
       </w:r>
-      <w:bookmarkEnd w:id="7"/>
+      <w:bookmarkEnd w:id="6"/>
     </w:p>
     <w:p>
       <w:pPr>
@@ -4089,12 +4087,12 @@
       <w:pPr>
         <w:pStyle w:val="Titolo1"/>
       </w:pPr>
-      <w:bookmarkStart w:id="8" w:name="_Toc472337323"/>
+      <w:bookmarkStart w:id="7" w:name="_Toc472337323"/>
       <w:r>
         <w:lastRenderedPageBreak/>
         <w:t>Integration Strategy</w:t>
       </w:r>
-      <w:bookmarkEnd w:id="8"/>
+      <w:bookmarkEnd w:id="7"/>
     </w:p>
     <w:p>
       <w:pPr>
@@ -4113,15 +4111,16 @@
           <w:lang w:eastAsia="it-IT"/>
         </w:rPr>
       </w:pPr>
-      <w:bookmarkStart w:id="9" w:name="_Toc467345509"/>
-      <w:bookmarkStart w:id="10" w:name="_Toc467345531"/>
-      <w:bookmarkStart w:id="11" w:name="_Toc467431789"/>
-      <w:bookmarkStart w:id="12" w:name="_Toc467517149"/>
-      <w:bookmarkStart w:id="13" w:name="_Toc467548666"/>
-      <w:bookmarkStart w:id="14" w:name="_Toc467548752"/>
-      <w:bookmarkStart w:id="15" w:name="_Toc469326659"/>
-      <w:bookmarkStart w:id="16" w:name="_Toc472337287"/>
-      <w:bookmarkStart w:id="17" w:name="_Toc472337324"/>
+      <w:bookmarkStart w:id="8" w:name="_Toc467345509"/>
+      <w:bookmarkStart w:id="9" w:name="_Toc467345531"/>
+      <w:bookmarkStart w:id="10" w:name="_Toc467431789"/>
+      <w:bookmarkStart w:id="11" w:name="_Toc467517149"/>
+      <w:bookmarkStart w:id="12" w:name="_Toc467548666"/>
+      <w:bookmarkStart w:id="13" w:name="_Toc467548752"/>
+      <w:bookmarkStart w:id="14" w:name="_Toc469326659"/>
+      <w:bookmarkStart w:id="15" w:name="_Toc472337287"/>
+      <w:bookmarkStart w:id="16" w:name="_Toc472337324"/>
+      <w:bookmarkEnd w:id="8"/>
       <w:bookmarkEnd w:id="9"/>
       <w:bookmarkEnd w:id="10"/>
       <w:bookmarkEnd w:id="11"/>
@@ -4130,17 +4129,16 @@
       <w:bookmarkEnd w:id="14"/>
       <w:bookmarkEnd w:id="15"/>
       <w:bookmarkEnd w:id="16"/>
+    </w:p>
+    <w:p>
+      <w:pPr>
+        <w:pStyle w:val="Titolo2"/>
+      </w:pPr>
+      <w:bookmarkStart w:id="17" w:name="_Toc472337325"/>
+      <w:r>
+        <w:t>Entry Criteria</w:t>
+      </w:r>
       <w:bookmarkEnd w:id="17"/>
-    </w:p>
-    <w:p>
-      <w:pPr>
-        <w:pStyle w:val="Titolo2"/>
-      </w:pPr>
-      <w:bookmarkStart w:id="18" w:name="_Toc472337325"/>
-      <w:r>
-        <w:t>Entry Criteria</w:t>
-      </w:r>
-      <w:bookmarkEnd w:id="18"/>
     </w:p>
     <w:p>
       <w:pPr>
@@ -4255,11 +4253,11 @@
       <w:pPr>
         <w:pStyle w:val="Titolo2"/>
       </w:pPr>
-      <w:bookmarkStart w:id="19" w:name="_Toc472337326"/>
+      <w:bookmarkStart w:id="18" w:name="_Toc472337326"/>
       <w:r>
         <w:t>Elements to be Integrated</w:t>
       </w:r>
-      <w:bookmarkEnd w:id="19"/>
+      <w:bookmarkEnd w:id="18"/>
     </w:p>
     <w:p>
       <w:pPr>
@@ -4645,10 +4643,70 @@
       <w:pPr>
         <w:pStyle w:val="Titolo2"/>
       </w:pPr>
-      <w:bookmarkStart w:id="20" w:name="_Toc472337327"/>
+      <w:bookmarkStart w:id="19" w:name="_Toc472337327"/>
       <w:r>
         <w:t>Integration Testing Strategy</w:t>
       </w:r>
+      <w:bookmarkEnd w:id="19"/>
+    </w:p>
+    <w:p>
+      <w:pPr>
+        <w:rPr>
+          <w:lang w:eastAsia="it-IT"/>
+        </w:rPr>
+      </w:pPr>
+      <w:r>
+        <w:rPr>
+          <w:lang w:eastAsia="it-IT"/>
+        </w:rPr>
+        <w:t xml:space="preserve">A bottom-up testing strategy is the only reasonable choice in our scenario: with this approach we are able to start testing the core Application Subsystem while the other components or API interfaces are still in development state (with a requirement limit of 80% completion as stated in </w:t>
+      </w:r>
+      <w:r>
+        <w:rPr>
+          <w:i/>
+          <w:lang w:eastAsia="it-IT"/>
+        </w:rPr>
+        <w:t>section 2.1</w:t>
+      </w:r>
+      <w:r>
+        <w:rPr>
+          <w:lang w:eastAsia="it-IT"/>
+        </w:rPr>
+        <w:t xml:space="preserve"> of this document.) The integration with the Car Subsystem will be </w:t>
+      </w:r>
+      <w:r>
+        <w:rPr>
+          <w:lang w:eastAsia="it-IT"/>
+        </w:rPr>
+        <w:t>covered</w:t>
+      </w:r>
+      <w:r>
+        <w:rPr>
+          <w:lang w:eastAsia="it-IT"/>
+        </w:rPr>
+        <w:t xml:space="preserve"> right after the two interacting components </w:t>
+      </w:r>
+      <w:r>
+        <w:rPr>
+          <w:lang w:eastAsia="it-IT"/>
+        </w:rPr>
+        <w:t>have finished their internal testing process. To avoid a third parallel testing unit to be deployed at the same time, user applications (both Mobile and Web) can be excluded from this approach and tested after the two main component are covered. The user part is in fact less critical and more subject and open</w:t>
+      </w:r>
+      <w:r>
+        <w:rPr>
+          <w:lang w:eastAsia="it-IT"/>
+        </w:rPr>
+        <w:t xml:space="preserve"> to future changes (GUI updates etc.) allowing us to focus mainly on the interactive modules and functions.</w:t>
+      </w:r>
+    </w:p>
+    <w:p>
+      <w:pPr>
+        <w:pStyle w:val="Titolo2"/>
+      </w:pPr>
+      <w:bookmarkStart w:id="20" w:name="_Toc472337328"/>
+      <w:r>
+        <w:t>Component / Subsystem Integration</w:t>
+      </w:r>
       <w:bookmarkEnd w:id="20"/>
     </w:p>
     <w:p>
@@ -4661,84 +4719,24 @@
         <w:rPr>
           <w:lang w:eastAsia="it-IT"/>
         </w:rPr>
-        <w:t xml:space="preserve">A bottom-up testing strategy is the only reasonable choice in our scenario: with this approach we are able to start testing the core Application Subsystem while the other components or API interfaces are still in development state (with a requirement limit of 80% completion as stated in </w:t>
-      </w:r>
-      <w:r>
-        <w:rPr>
-          <w:i/>
-          <w:lang w:eastAsia="it-IT"/>
-        </w:rPr>
-        <w:t>section 2.1</w:t>
-      </w:r>
-      <w:r>
-        <w:rPr>
-          <w:lang w:eastAsia="it-IT"/>
-        </w:rPr>
-        <w:t xml:space="preserve"> of this document.) The integration with the Car Subsystem will be </w:t>
-      </w:r>
-      <w:r>
-        <w:rPr>
-          <w:lang w:eastAsia="it-IT"/>
-        </w:rPr>
-        <w:t>covered</w:t>
-      </w:r>
-      <w:r>
-        <w:rPr>
-          <w:lang w:eastAsia="it-IT"/>
-        </w:rPr>
-        <w:t xml:space="preserve"> right after the two interacting components </w:t>
-      </w:r>
-      <w:r>
-        <w:rPr>
-          <w:lang w:eastAsia="it-IT"/>
-        </w:rPr>
-        <w:t>have finished their internal testing process. To avoid a third parallel testing unit to be deployed at the same time, user applications (both Mobile and Web) can be excluded from this approach and tested after the two main component are covered. The user part is in fact less critical and more subject and open</w:t>
-      </w:r>
-      <w:r>
-        <w:rPr>
-          <w:lang w:eastAsia="it-IT"/>
-        </w:rPr>
-        <w:t xml:space="preserve"> to future changes (GUI updates etc.) allowing us to focus mainly on the interactive modules and functions.</w:t>
-      </w:r>
-    </w:p>
-    <w:p>
-      <w:pPr>
-        <w:pStyle w:val="Titolo2"/>
-      </w:pPr>
-      <w:bookmarkStart w:id="21" w:name="_Toc472337328"/>
-      <w:r>
-        <w:t>Component / Subsystem Integration</w:t>
+        <w:t xml:space="preserve">In this section the integration order is further detailed and extended to each single component. As a notation, an arrow going from component C1 to component C2 means that C1 is necessary for C2 to function and so it must have already been implemented. </w:t>
+      </w:r>
+    </w:p>
+    <w:p>
+      <w:pPr>
+        <w:pStyle w:val="Titolo3"/>
+      </w:pPr>
+      <w:bookmarkStart w:id="21" w:name="_Toc472337329"/>
+      <w:r>
+        <w:t xml:space="preserve">Software </w:t>
+      </w:r>
+      <w:r>
+        <w:t>Integration</w:t>
+      </w:r>
+      <w:r>
+        <w:t xml:space="preserve"> Sequence</w:t>
       </w:r>
       <w:bookmarkEnd w:id="21"/>
-    </w:p>
-    <w:p>
-      <w:pPr>
-        <w:rPr>
-          <w:lang w:eastAsia="it-IT"/>
-        </w:rPr>
-      </w:pPr>
-      <w:r>
-        <w:rPr>
-          <w:lang w:eastAsia="it-IT"/>
-        </w:rPr>
-        <w:t xml:space="preserve">In this section the integration order is further detailed and extended to each single component. As a notation, an arrow going from component C1 to component C2 means that C1 is necessary for C2 to function and so it must have already been implemented. </w:t>
-      </w:r>
-    </w:p>
-    <w:p>
-      <w:pPr>
-        <w:pStyle w:val="Titolo3"/>
-      </w:pPr>
-      <w:bookmarkStart w:id="22" w:name="_Toc472337329"/>
-      <w:r>
-        <w:t xml:space="preserve">Software </w:t>
-      </w:r>
-      <w:r>
-        <w:t>Integration</w:t>
-      </w:r>
-      <w:r>
-        <w:t xml:space="preserve"> Sequence</w:t>
-      </w:r>
-      <w:bookmarkEnd w:id="22"/>
     </w:p>
     <w:p>
       <w:pPr>
@@ -5806,7 +5804,7 @@
       <w:pPr>
         <w:pStyle w:val="Titolo3"/>
       </w:pPr>
-      <w:bookmarkStart w:id="23" w:name="_Toc472337330"/>
+      <w:bookmarkStart w:id="22" w:name="_Toc472337330"/>
       <w:r>
         <w:t>Subsystem</w:t>
       </w:r>
@@ -5816,7 +5814,7 @@
       <w:r>
         <w:t xml:space="preserve"> Integration Sequence</w:t>
       </w:r>
-      <w:bookmarkEnd w:id="23"/>
+      <w:bookmarkEnd w:id="22"/>
     </w:p>
     <w:p>
       <w:pPr>
@@ -5927,12 +5925,12 @@
       <w:pPr>
         <w:pStyle w:val="Titolo1"/>
       </w:pPr>
-      <w:bookmarkStart w:id="24" w:name="_Toc472337331"/>
+      <w:bookmarkStart w:id="23" w:name="_Toc472337331"/>
       <w:r>
         <w:lastRenderedPageBreak/>
         <w:t>Individual Steps and Test Description</w:t>
       </w:r>
-      <w:bookmarkEnd w:id="24"/>
+      <w:bookmarkEnd w:id="23"/>
     </w:p>
     <w:p>
       <w:pPr>
@@ -5952,45 +5950,45 @@
           <w:lang w:eastAsia="it-IT"/>
         </w:rPr>
       </w:pPr>
-      <w:bookmarkStart w:id="25" w:name="_Toc469326675"/>
-      <w:bookmarkStart w:id="26" w:name="_Toc472337295"/>
-      <w:bookmarkStart w:id="27" w:name="_Toc472337332"/>
+      <w:bookmarkStart w:id="24" w:name="_Toc469326675"/>
+      <w:bookmarkStart w:id="25" w:name="_Toc472337295"/>
+      <w:bookmarkStart w:id="26" w:name="_Toc472337332"/>
+      <w:bookmarkEnd w:id="24"/>
       <w:bookmarkEnd w:id="25"/>
       <w:bookmarkEnd w:id="26"/>
+    </w:p>
+    <w:p>
+      <w:pPr>
+        <w:pStyle w:val="Titolo2"/>
+      </w:pPr>
+      <w:bookmarkStart w:id="27" w:name="_Toc472337333"/>
+      <w:r>
+        <w:t>Software Integration</w:t>
+      </w:r>
       <w:bookmarkEnd w:id="27"/>
     </w:p>
     <w:p>
       <w:pPr>
-        <w:pStyle w:val="Titolo2"/>
-      </w:pPr>
-      <w:bookmarkStart w:id="28" w:name="_Toc472337333"/>
-      <w:r>
-        <w:t>Software Integration</w:t>
+        <w:rPr>
+          <w:lang w:eastAsia="it-IT"/>
+        </w:rPr>
+      </w:pPr>
+      <w:r>
+        <w:rPr>
+          <w:lang w:eastAsia="it-IT"/>
+        </w:rPr>
+        <w:t>For each step of the integration plan are here listed the most critical functions to test. In the below tables each possible input is followed by the expected effect.</w:t>
+      </w:r>
+    </w:p>
+    <w:p>
+      <w:pPr>
+        <w:pStyle w:val="Titolo3"/>
+      </w:pPr>
+      <w:bookmarkStart w:id="28" w:name="_Toc472337334"/>
+      <w:r>
+        <w:t>Data Components</w:t>
       </w:r>
       <w:bookmarkEnd w:id="28"/>
-    </w:p>
-    <w:p>
-      <w:pPr>
-        <w:rPr>
-          <w:lang w:eastAsia="it-IT"/>
-        </w:rPr>
-      </w:pPr>
-      <w:r>
-        <w:rPr>
-          <w:lang w:eastAsia="it-IT"/>
-        </w:rPr>
-        <w:t>For each step of the integration plan are here listed the most critical functions to test. In the below tables each possible input is followed by the expected effect.</w:t>
-      </w:r>
-    </w:p>
-    <w:p>
-      <w:pPr>
-        <w:pStyle w:val="Titolo3"/>
-      </w:pPr>
-      <w:bookmarkStart w:id="29" w:name="_Toc472337334"/>
-      <w:r>
-        <w:t>Data Components</w:t>
-      </w:r>
-      <w:bookmarkEnd w:id="29"/>
     </w:p>
     <w:p>
       <w:pPr>
@@ -8094,11 +8092,11 @@
       <w:pPr>
         <w:pStyle w:val="Titolo3"/>
       </w:pPr>
-      <w:bookmarkStart w:id="30" w:name="_Toc472337335"/>
+      <w:bookmarkStart w:id="29" w:name="_Toc472337335"/>
       <w:r>
         <w:t>Account Management</w:t>
       </w:r>
-      <w:bookmarkEnd w:id="30"/>
+      <w:bookmarkEnd w:id="29"/>
     </w:p>
     <w:p>
       <w:pPr>
@@ -10533,7 +10531,7 @@
           <w:bCs w:val="0"/>
         </w:rPr>
       </w:pPr>
-      <w:bookmarkStart w:id="31" w:name="_Toc472337336"/>
+      <w:bookmarkStart w:id="30" w:name="_Toc472337336"/>
       <w:r>
         <w:rPr>
           <w:rStyle w:val="Enfasigrassetto"/>
@@ -10550,7 +10548,7 @@
         </w:rPr>
         <w:t>r Management</w:t>
       </w:r>
-      <w:bookmarkEnd w:id="31"/>
+      <w:bookmarkEnd w:id="30"/>
     </w:p>
     <w:p>
       <w:pPr>
@@ -11711,11 +11709,11 @@
       <w:pPr>
         <w:pStyle w:val="Titolo3"/>
       </w:pPr>
-      <w:bookmarkStart w:id="32" w:name="_Toc472337337"/>
+      <w:bookmarkStart w:id="31" w:name="_Toc472337337"/>
       <w:r>
         <w:t>Search Management</w:t>
       </w:r>
-      <w:bookmarkEnd w:id="32"/>
+      <w:bookmarkEnd w:id="31"/>
     </w:p>
     <w:p>
       <w:pPr>
@@ -12126,7 +12124,7 @@
           <w:bCs w:val="0"/>
         </w:rPr>
       </w:pPr>
-      <w:bookmarkStart w:id="33" w:name="_Toc472337338"/>
+      <w:bookmarkStart w:id="32" w:name="_Toc472337338"/>
       <w:r>
         <w:rPr>
           <w:rStyle w:val="Enfasigrassetto"/>
@@ -12135,44 +12133,44 @@
         </w:rPr>
         <w:t>Request Dispatcher</w:t>
       </w:r>
+      <w:bookmarkEnd w:id="32"/>
+    </w:p>
+    <w:p>
+      <w:pPr>
+        <w:rPr>
+          <w:lang w:eastAsia="it-IT"/>
+        </w:rPr>
+      </w:pPr>
+      <w:r>
+        <w:rPr>
+          <w:lang w:eastAsia="it-IT"/>
+        </w:rPr>
+        <w:t xml:space="preserve">The Request Dispatcher acts like a wrapper for all the requests coming from the User Application therefore the only significant method to test is the </w:t>
+      </w:r>
+      <w:proofErr w:type="spellStart"/>
+      <w:r>
+        <w:rPr>
+          <w:lang w:eastAsia="it-IT"/>
+        </w:rPr>
+        <w:t>TrasferRequest</w:t>
+      </w:r>
+      <w:proofErr w:type="spellEnd"/>
+      <w:r>
+        <w:rPr>
+          <w:lang w:eastAsia="it-IT"/>
+        </w:rPr>
+        <w:t xml:space="preserve"> one. The only condition to satisfy is a valid request type (specified by an enumerator object), and a correct number of arguments for each of the corresponding one.</w:t>
+      </w:r>
+    </w:p>
+    <w:p>
+      <w:pPr>
+        <w:pStyle w:val="Titolo1"/>
+      </w:pPr>
+      <w:bookmarkStart w:id="33" w:name="_Toc472337339"/>
+      <w:r>
+        <w:t>Tools and Test Equipment Required</w:t>
+      </w:r>
       <w:bookmarkEnd w:id="33"/>
-    </w:p>
-    <w:p>
-      <w:pPr>
-        <w:rPr>
-          <w:lang w:eastAsia="it-IT"/>
-        </w:rPr>
-      </w:pPr>
-      <w:r>
-        <w:rPr>
-          <w:lang w:eastAsia="it-IT"/>
-        </w:rPr>
-        <w:t xml:space="preserve">The Request Dispatcher acts like a wrapper for all the requests coming from the User Application therefore the only significant method to test is the </w:t>
-      </w:r>
-      <w:proofErr w:type="spellStart"/>
-      <w:r>
-        <w:rPr>
-          <w:lang w:eastAsia="it-IT"/>
-        </w:rPr>
-        <w:t>TrasferRequest</w:t>
-      </w:r>
-      <w:proofErr w:type="spellEnd"/>
-      <w:r>
-        <w:rPr>
-          <w:lang w:eastAsia="it-IT"/>
-        </w:rPr>
-        <w:t xml:space="preserve"> one. The only condition to satisfy is a valid request type (specified by an enumerator object), and a correct number of arguments for each of the corresponding one.</w:t>
-      </w:r>
-    </w:p>
-    <w:p>
-      <w:pPr>
-        <w:pStyle w:val="Titolo1"/>
-      </w:pPr>
-      <w:bookmarkStart w:id="34" w:name="_Toc472337339"/>
-      <w:r>
-        <w:t>Tools and Test Equipment Required</w:t>
-      </w:r>
-      <w:bookmarkEnd w:id="34"/>
     </w:p>
     <w:p>
       <w:pPr>
@@ -12192,22 +12190,22 @@
           <w:lang w:eastAsia="it-IT"/>
         </w:rPr>
       </w:pPr>
-      <w:bookmarkStart w:id="35" w:name="_Toc469326678"/>
-      <w:bookmarkStart w:id="36" w:name="_Toc472337303"/>
-      <w:bookmarkStart w:id="37" w:name="_Toc472337340"/>
+      <w:bookmarkStart w:id="34" w:name="_Toc469326678"/>
+      <w:bookmarkStart w:id="35" w:name="_Toc472337303"/>
+      <w:bookmarkStart w:id="36" w:name="_Toc472337340"/>
+      <w:bookmarkEnd w:id="34"/>
       <w:bookmarkEnd w:id="35"/>
       <w:bookmarkEnd w:id="36"/>
+    </w:p>
+    <w:p>
+      <w:pPr>
+        <w:pStyle w:val="Titolo2"/>
+      </w:pPr>
+      <w:bookmarkStart w:id="37" w:name="_Toc472337341"/>
+      <w:r>
+        <w:t>Tools</w:t>
+      </w:r>
       <w:bookmarkEnd w:id="37"/>
-    </w:p>
-    <w:p>
-      <w:pPr>
-        <w:pStyle w:val="Titolo2"/>
-      </w:pPr>
-      <w:bookmarkStart w:id="38" w:name="_Toc472337341"/>
-      <w:r>
-        <w:t>Tools</w:t>
-      </w:r>
-      <w:bookmarkEnd w:id="38"/>
     </w:p>
     <w:p>
       <w:pPr>
@@ -12364,11 +12362,11 @@
       <w:pPr>
         <w:pStyle w:val="Titolo2"/>
       </w:pPr>
-      <w:bookmarkStart w:id="39" w:name="_Toc472337342"/>
+      <w:bookmarkStart w:id="38" w:name="_Toc472337342"/>
       <w:r>
         <w:t>Test Equipment Required</w:t>
       </w:r>
-      <w:bookmarkEnd w:id="39"/>
+      <w:bookmarkEnd w:id="38"/>
     </w:p>
     <w:p>
       <w:pPr>
@@ -12519,11 +12517,11 @@
       <w:pPr>
         <w:pStyle w:val="Titolo1"/>
       </w:pPr>
-      <w:bookmarkStart w:id="40" w:name="_Toc472337343"/>
+      <w:bookmarkStart w:id="39" w:name="_Toc472337343"/>
       <w:r>
         <w:t>Program Stubs and Test Data Required</w:t>
       </w:r>
-      <w:bookmarkEnd w:id="40"/>
+      <w:bookmarkEnd w:id="39"/>
     </w:p>
     <w:p>
       <w:pPr>
@@ -12543,64 +12541,81 @@
           <w:lang w:eastAsia="it-IT"/>
         </w:rPr>
       </w:pPr>
-      <w:bookmarkStart w:id="41" w:name="_Toc472337307"/>
-      <w:bookmarkStart w:id="42" w:name="_Toc472337344"/>
+      <w:bookmarkStart w:id="40" w:name="_Toc472337307"/>
+      <w:bookmarkStart w:id="41" w:name="_Toc472337344"/>
+      <w:bookmarkEnd w:id="40"/>
       <w:bookmarkEnd w:id="41"/>
+    </w:p>
+    <w:p>
+      <w:pPr>
+        <w:pStyle w:val="Titolo2"/>
+      </w:pPr>
+      <w:bookmarkStart w:id="42" w:name="_Toc472337345"/>
+      <w:r>
+        <w:t>Program Stubs and Drivers</w:t>
+      </w:r>
       <w:bookmarkEnd w:id="42"/>
     </w:p>
     <w:p>
       <w:pPr>
+        <w:ind w:left="57"/>
+        <w:rPr>
+          <w:lang w:eastAsia="it-IT"/>
+        </w:rPr>
+      </w:pPr>
+      <w:r>
+        <w:rPr>
+          <w:lang w:eastAsia="it-IT"/>
+        </w:rPr>
+        <w:t>Stubs</w:t>
+      </w:r>
+    </w:p>
+    <w:p>
+      <w:pPr>
         <w:pStyle w:val="Titolo2"/>
       </w:pPr>
-      <w:bookmarkStart w:id="43" w:name="_Toc472337345"/>
-      <w:r>
-        <w:t>Program Stubs and Drivers</w:t>
+      <w:bookmarkStart w:id="43" w:name="_Toc472337346"/>
+      <w:r>
+        <w:t>Test Data</w:t>
       </w:r>
       <w:bookmarkEnd w:id="43"/>
     </w:p>
     <w:p>
       <w:pPr>
-        <w:ind w:left="57"/>
-        <w:rPr>
-          <w:lang w:eastAsia="it-IT"/>
-        </w:rPr>
-      </w:pPr>
-      <w:r>
-        <w:rPr>
-          <w:lang w:eastAsia="it-IT"/>
-        </w:rPr>
-        <w:t>Stubs</w:t>
-      </w:r>
-    </w:p>
-    <w:p>
-      <w:pPr>
-        <w:pStyle w:val="Titolo2"/>
-      </w:pPr>
-      <w:bookmarkStart w:id="44" w:name="_Toc472337346"/>
-      <w:r>
+        <w:rPr>
+          <w:lang w:eastAsia="it-IT"/>
+        </w:rPr>
+      </w:pPr>
+      <w:r>
+        <w:rPr>
+          <w:lang w:eastAsia="it-IT"/>
+        </w:rPr>
         <w:t>Test Data</w:t>
       </w:r>
+    </w:p>
+    <w:p>
+      <w:pPr>
+        <w:rPr>
+          <w:lang w:eastAsia="it-IT"/>
+        </w:rPr>
+      </w:pPr>
+    </w:p>
+    <w:p>
+      <w:pPr>
+        <w:rPr>
+          <w:lang w:eastAsia="it-IT"/>
+        </w:rPr>
+      </w:pPr>
+      <w:bookmarkStart w:id="44" w:name="_GoBack"/>
       <w:bookmarkEnd w:id="44"/>
     </w:p>
     <w:p>
       <w:pPr>
-        <w:rPr>
-          <w:lang w:eastAsia="it-IT"/>
-        </w:rPr>
-      </w:pPr>
-      <w:r>
-        <w:rPr>
-          <w:lang w:eastAsia="it-IT"/>
-        </w:rPr>
-        <w:t>Test Data</w:t>
-      </w:r>
-    </w:p>
-    <w:p>
-      <w:pPr>
         <w:pStyle w:val="Titolo1"/>
       </w:pPr>
       <w:bookmarkStart w:id="45" w:name="_Toc472337347"/>
       <w:r>
+        <w:lastRenderedPageBreak/>
         <w:t>Appendix</w:t>
       </w:r>
       <w:bookmarkEnd w:id="45"/>
@@ -12677,7 +12692,6 @@
         <w:rPr>
           <w:lang w:eastAsia="it-IT"/>
         </w:rPr>
-        <w:lastRenderedPageBreak/>
         <w:t>Astah</w:t>
       </w:r>
       <w:proofErr w:type="spellEnd"/>
@@ -16715,7 +16729,7 @@
 </file>
 
 <file path=customXml/itemProps1.xml><?xml version="1.0" encoding="utf-8"?>
-<ds:datastoreItem xmlns:ds="http://schemas.openxmlformats.org/officeDocument/2006/customXml" ds:itemID="{A4B499D7-963A-425F-B05D-7F3F67CCD761}">
+<ds:datastoreItem xmlns:ds="http://schemas.openxmlformats.org/officeDocument/2006/customXml" ds:itemID="{5E641F2E-3339-45FA-9A72-682AC02663A7}">
   <ds:schemaRefs>
     <ds:schemaRef ds:uri="http://schemas.openxmlformats.org/officeDocument/2006/bibliography"/>
   </ds:schemaRefs>

</xml_diff>

<commit_message>
Reference documents folder added, final minor fixes to all documents, CID published
</commit_message>
<xml_diff>
--- a/ITPD/PowerEnJoy_ITPD.docx
+++ b/ITPD/PowerEnJoy_ITPD.docx
@@ -1779,7 +1779,7 @@
                 <w:noProof/>
                 <w:webHidden/>
               </w:rPr>
-              <w:t>16</w:t>
+              <w:t>17</w:t>
             </w:r>
             <w:r>
               <w:rPr>
@@ -1995,7 +1995,7 @@
               <w:rPr>
                 <w:webHidden/>
               </w:rPr>
-              <w:t>18</w:t>
+              <w:t>19</w:t>
             </w:r>
             <w:r>
               <w:rPr>
@@ -2076,7 +2076,7 @@
                 <w:noProof/>
                 <w:webHidden/>
               </w:rPr>
-              <w:t>18</w:t>
+              <w:t>19</w:t>
             </w:r>
             <w:r>
               <w:rPr>
@@ -2236,7 +2236,7 @@
               <w:rPr>
                 <w:webHidden/>
               </w:rPr>
-              <w:t>19</w:t>
+              <w:t>20</w:t>
             </w:r>
             <w:r>
               <w:rPr>
@@ -2317,7 +2317,7 @@
                 <w:noProof/>
                 <w:webHidden/>
               </w:rPr>
-              <w:t>19</w:t>
+              <w:t>20</w:t>
             </w:r>
             <w:r>
               <w:rPr>
@@ -2399,7 +2399,7 @@
                 <w:noProof/>
                 <w:webHidden/>
               </w:rPr>
-              <w:t>19</w:t>
+              <w:t>20</w:t>
             </w:r>
             <w:r>
               <w:rPr>
@@ -2477,7 +2477,7 @@
               <w:rPr>
                 <w:webHidden/>
               </w:rPr>
-              <w:t>20</w:t>
+              <w:t>21</w:t>
             </w:r>
             <w:r>
               <w:rPr>
@@ -2558,7 +2558,7 @@
                 <w:noProof/>
                 <w:webHidden/>
               </w:rPr>
-              <w:t>20</w:t>
+              <w:t>21</w:t>
             </w:r>
             <w:r>
               <w:rPr>
@@ -2640,7 +2640,7 @@
                 <w:noProof/>
                 <w:webHidden/>
               </w:rPr>
-              <w:t>20</w:t>
+              <w:t>21</w:t>
             </w:r>
             <w:r>
               <w:rPr>
@@ -2722,7 +2722,7 @@
                 <w:noProof/>
                 <w:webHidden/>
               </w:rPr>
-              <w:t>20</w:t>
+              <w:t>21</w:t>
             </w:r>
             <w:r>
               <w:rPr>
@@ -8891,6 +8891,12 @@
                 <w:lang w:eastAsia="it-IT"/>
               </w:rPr>
             </w:pPr>
+            <w:r>
+              <w:rPr>
+                <w:lang w:eastAsia="it-IT"/>
+              </w:rPr>
+              <w:t>Valid username.</w:t>
+            </w:r>
           </w:p>
         </w:tc>
         <w:tc>
@@ -8912,7 +8918,7 @@
               <w:rPr>
                 <w:lang w:eastAsia="it-IT"/>
               </w:rPr>
-              <w:t>New user inserted in database</w:t>
+              <w:t>Return the user status.</w:t>
             </w:r>
           </w:p>
         </w:tc>
@@ -9069,6 +9075,12 @@
                 <w:lang w:eastAsia="it-IT"/>
               </w:rPr>
             </w:pPr>
+            <w:r>
+              <w:rPr>
+                <w:lang w:eastAsia="it-IT"/>
+              </w:rPr>
+              <w:t>Valid username, new user data.</w:t>
+            </w:r>
           </w:p>
         </w:tc>
         <w:tc>
@@ -9090,7 +9102,7 @@
               <w:rPr>
                 <w:lang w:eastAsia="it-IT"/>
               </w:rPr>
-              <w:t>New user inserted in database</w:t>
+              <w:t>User is updated.</w:t>
             </w:r>
           </w:p>
         </w:tc>
@@ -9247,6 +9259,12 @@
                 <w:lang w:eastAsia="it-IT"/>
               </w:rPr>
             </w:pPr>
+            <w:r>
+              <w:rPr>
+                <w:lang w:eastAsia="it-IT"/>
+              </w:rPr>
+              <w:t>Correct username, password.</w:t>
+            </w:r>
           </w:p>
         </w:tc>
         <w:tc>
@@ -9268,7 +9286,7 @@
               <w:rPr>
                 <w:lang w:eastAsia="it-IT"/>
               </w:rPr>
-              <w:t>New user inserted in database</w:t>
+              <w:t>Auth Token is returned.</w:t>
             </w:r>
           </w:p>
         </w:tc>
@@ -9472,7 +9490,7 @@
               <w:rPr>
                 <w:lang w:eastAsia="it-IT"/>
               </w:rPr>
-              <w:t>USE RIDE ID</w:t>
+              <w:t>User data, car data.</w:t>
             </w:r>
           </w:p>
         </w:tc>
@@ -9495,7 +9513,7 @@
               <w:rPr>
                 <w:lang w:eastAsia="it-IT"/>
               </w:rPr>
-              <w:t>New user inserted in database</w:t>
+              <w:t>A ride object is created and returned</w:t>
             </w:r>
           </w:p>
         </w:tc>
@@ -9652,6 +9670,12 @@
                 <w:lang w:eastAsia="it-IT"/>
               </w:rPr>
             </w:pPr>
+            <w:r>
+              <w:rPr>
+                <w:lang w:eastAsia="it-IT"/>
+              </w:rPr>
+              <w:t>Valid Ride ID, ride data updates.</w:t>
+            </w:r>
           </w:p>
         </w:tc>
         <w:tc>
@@ -9673,7 +9697,7 @@
               <w:rPr>
                 <w:lang w:eastAsia="it-IT"/>
               </w:rPr>
-              <w:t>New user inserted in database</w:t>
+              <w:t>The ride object is updated.</w:t>
             </w:r>
           </w:p>
         </w:tc>
@@ -9685,6 +9709,9 @@
         <w:tc>
           <w:tcPr>
             <w:tcW w:w="3340" w:type="dxa"/>
+            <w:tcBorders>
+              <w:bottom w:val="nil"/>
+            </w:tcBorders>
             <w:shd w:val="clear" w:color="auto" w:fill="auto"/>
             <w:noWrap/>
             <w:vAlign w:val="bottom"/>
@@ -9701,6 +9728,9 @@
         <w:tc>
           <w:tcPr>
             <w:tcW w:w="3429" w:type="dxa"/>
+            <w:tcBorders>
+              <w:bottom w:val="nil"/>
+            </w:tcBorders>
             <w:shd w:val="clear" w:color="auto" w:fill="auto"/>
             <w:noWrap/>
             <w:vAlign w:val="bottom"/>
@@ -9727,29 +9757,38 @@
         </w:trPr>
         <w:tc>
           <w:tcPr>
-            <w:tcW w:w="6769" w:type="dxa"/>
-            <w:gridSpan w:val="2"/>
-            <w:shd w:val="clear" w:color="auto" w:fill="auto"/>
-            <w:noWrap/>
-            <w:vAlign w:val="bottom"/>
-            <w:hideMark/>
-          </w:tcPr>
-          <w:p>
-            <w:pPr>
-              <w:spacing w:after="0"/>
-              <w:jc w:val="center"/>
-              <w:rPr>
-                <w:rStyle w:val="Enfasigrassetto"/>
-                <w:lang w:val="it-IT" w:eastAsia="it-IT"/>
-              </w:rPr>
-            </w:pPr>
-            <w:r>
-              <w:rPr>
-                <w:rStyle w:val="Enfasigrassetto"/>
-                <w:lang w:val="it-IT" w:eastAsia="it-IT"/>
-              </w:rPr>
-              <w:t>End Ride</w:t>
-            </w:r>
+            <w:tcW w:w="3340" w:type="dxa"/>
+            <w:tcBorders>
+              <w:top w:val="nil"/>
+            </w:tcBorders>
+            <w:shd w:val="clear" w:color="auto" w:fill="auto"/>
+            <w:noWrap/>
+            <w:vAlign w:val="bottom"/>
+          </w:tcPr>
+          <w:p>
+            <w:pPr>
+              <w:rPr>
+                <w:lang w:eastAsia="it-IT"/>
+              </w:rPr>
+            </w:pPr>
+          </w:p>
+        </w:tc>
+        <w:tc>
+          <w:tcPr>
+            <w:tcW w:w="3429" w:type="dxa"/>
+            <w:tcBorders>
+              <w:top w:val="nil"/>
+            </w:tcBorders>
+            <w:shd w:val="clear" w:color="auto" w:fill="auto"/>
+            <w:noWrap/>
+            <w:vAlign w:val="bottom"/>
+          </w:tcPr>
+          <w:p>
+            <w:pPr>
+              <w:rPr>
+                <w:lang w:eastAsia="it-IT"/>
+              </w:rPr>
+            </w:pPr>
           </w:p>
         </w:tc>
       </w:tr>
@@ -9759,7 +9798,8 @@
         </w:trPr>
         <w:tc>
           <w:tcPr>
-            <w:tcW w:w="3340" w:type="dxa"/>
+            <w:tcW w:w="6769" w:type="dxa"/>
+            <w:gridSpan w:val="2"/>
             <w:shd w:val="clear" w:color="auto" w:fill="auto"/>
             <w:noWrap/>
             <w:vAlign w:val="bottom"/>
@@ -9770,6 +9810,38 @@
               <w:spacing w:after="0"/>
               <w:jc w:val="center"/>
               <w:rPr>
+                <w:rStyle w:val="Enfasigrassetto"/>
+                <w:lang w:val="it-IT" w:eastAsia="it-IT"/>
+              </w:rPr>
+            </w:pPr>
+            <w:r>
+              <w:rPr>
+                <w:rStyle w:val="Enfasigrassetto"/>
+                <w:lang w:val="it-IT" w:eastAsia="it-IT"/>
+              </w:rPr>
+              <w:lastRenderedPageBreak/>
+              <w:t>End Ride</w:t>
+            </w:r>
+          </w:p>
+        </w:tc>
+      </w:tr>
+      <w:tr>
+        <w:trPr>
+          <w:trHeight w:val="449"/>
+        </w:trPr>
+        <w:tc>
+          <w:tcPr>
+            <w:tcW w:w="3340" w:type="dxa"/>
+            <w:shd w:val="clear" w:color="auto" w:fill="auto"/>
+            <w:noWrap/>
+            <w:vAlign w:val="bottom"/>
+            <w:hideMark/>
+          </w:tcPr>
+          <w:p>
+            <w:pPr>
+              <w:spacing w:after="0"/>
+              <w:jc w:val="center"/>
+              <w:rPr>
                 <w:rStyle w:val="Enfasicorsivo"/>
                 <w:lang w:val="it-IT" w:eastAsia="it-IT"/>
               </w:rPr>
@@ -9779,7 +9851,6 @@
                 <w:rStyle w:val="Enfasicorsivo"/>
                 <w:lang w:val="it-IT" w:eastAsia="it-IT"/>
               </w:rPr>
-              <w:lastRenderedPageBreak/>
               <w:t>Input</w:t>
             </w:r>
           </w:p>
@@ -9848,12 +9919,6 @@
                 <w:lang w:eastAsia="it-IT"/>
               </w:rPr>
             </w:pPr>
-            <w:r>
-              <w:rPr>
-                <w:lang w:eastAsia="it-IT"/>
-              </w:rPr>
-              <w:t>New user inserted in database</w:t>
-            </w:r>
           </w:p>
         </w:tc>
       </w:tr>
@@ -10033,12 +10098,6 @@
                 <w:lang w:eastAsia="it-IT"/>
               </w:rPr>
             </w:pPr>
-            <w:r>
-              <w:rPr>
-                <w:lang w:eastAsia="it-IT"/>
-              </w:rPr>
-              <w:t>New user inserted in database</w:t>
-            </w:r>
           </w:p>
         </w:tc>
       </w:tr>
@@ -10261,12 +10320,6 @@
                 <w:lang w:eastAsia="it-IT"/>
               </w:rPr>
             </w:pPr>
-            <w:r>
-              <w:rPr>
-                <w:lang w:eastAsia="it-IT"/>
-              </w:rPr>
-              <w:t>New user inserted in database</w:t>
-            </w:r>
           </w:p>
         </w:tc>
       </w:tr>
@@ -10439,12 +10492,6 @@
                 <w:lang w:eastAsia="it-IT"/>
               </w:rPr>
             </w:pPr>
-            <w:r>
-              <w:rPr>
-                <w:lang w:eastAsia="it-IT"/>
-              </w:rPr>
-              <w:t>New user inserted in database</w:t>
-            </w:r>
           </w:p>
         </w:tc>
       </w:tr>
@@ -10492,6 +10539,31 @@
         </w:tc>
       </w:tr>
     </w:tbl>
+    <w:p>
+      <w:pPr>
+        <w:rPr>
+          <w:rStyle w:val="Enfasigrassetto"/>
+          <w:lang w:eastAsia="it-IT"/>
+        </w:rPr>
+      </w:pPr>
+    </w:p>
+    <w:p>
+      <w:pPr>
+        <w:spacing w:line="259" w:lineRule="auto"/>
+        <w:jc w:val="left"/>
+        <w:rPr>
+          <w:rStyle w:val="Enfasigrassetto"/>
+          <w:lang w:eastAsia="it-IT"/>
+        </w:rPr>
+      </w:pPr>
+      <w:r>
+        <w:rPr>
+          <w:rStyle w:val="Enfasigrassetto"/>
+          <w:lang w:eastAsia="it-IT"/>
+        </w:rPr>
+        <w:br w:type="page"/>
+      </w:r>
+    </w:p>
     <w:p>
       <w:pPr>
         <w:rPr>
@@ -10690,12 +10762,6 @@
                 <w:lang w:eastAsia="it-IT"/>
               </w:rPr>
             </w:pPr>
-            <w:r>
-              <w:rPr>
-                <w:lang w:eastAsia="it-IT"/>
-              </w:rPr>
-              <w:t>New user inserted in database</w:t>
-            </w:r>
           </w:p>
         </w:tc>
       </w:tr>
@@ -10868,12 +10934,6 @@
                 <w:lang w:eastAsia="it-IT"/>
               </w:rPr>
             </w:pPr>
-            <w:r>
-              <w:rPr>
-                <w:lang w:eastAsia="it-IT"/>
-              </w:rPr>
-              <w:t>New user inserted in database</w:t>
-            </w:r>
           </w:p>
         </w:tc>
       </w:tr>
@@ -11046,12 +11106,6 @@
                 <w:lang w:eastAsia="it-IT"/>
               </w:rPr>
             </w:pPr>
-            <w:r>
-              <w:rPr>
-                <w:lang w:eastAsia="it-IT"/>
-              </w:rPr>
-              <w:t>New user inserted in database</w:t>
-            </w:r>
           </w:p>
         </w:tc>
       </w:tr>
@@ -11224,12 +11278,6 @@
                 <w:lang w:eastAsia="it-IT"/>
               </w:rPr>
             </w:pPr>
-            <w:r>
-              <w:rPr>
-                <w:lang w:eastAsia="it-IT"/>
-              </w:rPr>
-              <w:t>New user inserted in database</w:t>
-            </w:r>
           </w:p>
         </w:tc>
       </w:tr>
@@ -11402,12 +11450,6 @@
                 <w:lang w:eastAsia="it-IT"/>
               </w:rPr>
             </w:pPr>
-            <w:r>
-              <w:rPr>
-                <w:lang w:eastAsia="it-IT"/>
-              </w:rPr>
-              <w:t>New user inserted in database</w:t>
-            </w:r>
           </w:p>
         </w:tc>
       </w:tr>
@@ -11623,12 +11665,6 @@
                 <w:lang w:eastAsia="it-IT"/>
               </w:rPr>
             </w:pPr>
-            <w:r>
-              <w:rPr>
-                <w:lang w:eastAsia="it-IT"/>
-              </w:rPr>
-              <w:t>New user inserted in database</w:t>
-            </w:r>
           </w:p>
         </w:tc>
       </w:tr>
@@ -11854,12 +11890,6 @@
                 <w:lang w:eastAsia="it-IT"/>
               </w:rPr>
             </w:pPr>
-            <w:r>
-              <w:rPr>
-                <w:lang w:eastAsia="it-IT"/>
-              </w:rPr>
-              <w:t>New user inserted in database</w:t>
-            </w:r>
           </w:p>
         </w:tc>
       </w:tr>
@@ -12032,12 +12062,6 @@
                 <w:lang w:eastAsia="it-IT"/>
               </w:rPr>
             </w:pPr>
-            <w:r>
-              <w:rPr>
-                <w:lang w:eastAsia="it-IT"/>
-              </w:rPr>
-              <w:t>New user inserted in database</w:t>
-            </w:r>
           </w:p>
         </w:tc>
       </w:tr>
@@ -12125,6 +12149,28 @@
         </w:rPr>
         <w:t>The Request Dispatcher acts like a wrapper for all the requests coming from the User Application therefore the only significant method to test is the TrasferRequest one. The only condition to satisfy is a valid request type (specified by an enumerator object), and a correct number of arguments for each of the corresponding one.</w:t>
       </w:r>
+    </w:p>
+    <w:p>
+      <w:pPr>
+        <w:spacing w:line="259" w:lineRule="auto"/>
+        <w:jc w:val="left"/>
+        <w:rPr>
+          <w:lang w:eastAsia="it-IT"/>
+        </w:rPr>
+      </w:pPr>
+      <w:r>
+        <w:rPr>
+          <w:lang w:eastAsia="it-IT"/>
+        </w:rPr>
+        <w:br w:type="page"/>
+      </w:r>
+    </w:p>
+    <w:p>
+      <w:pPr>
+        <w:rPr>
+          <w:lang w:eastAsia="it-IT"/>
+        </w:rPr>
+      </w:pPr>
     </w:p>
     <w:p>
       <w:pPr>
@@ -12231,11 +12277,7 @@
         <w:t xml:space="preserve">Mockito: </w:t>
       </w:r>
       <w:r>
-        <w:t xml:space="preserve">useful framework to test not yet developed components. During integration testing phase this will </w:t>
-      </w:r>
-      <w:r>
-        <w:lastRenderedPageBreak/>
-        <w:t>allow us to emulate some interfaces or external modules behaviors.</w:t>
+        <w:t>useful framework to test not yet developed components. During integration testing phase this will allow us to emulate some interfaces or external modules behaviors.</w:t>
       </w:r>
       <w:r>
         <w:rPr>
@@ -12455,6 +12497,7 @@
       </w:pPr>
       <w:bookmarkStart w:id="39" w:name="_Toc472337343"/>
       <w:r>
+        <w:lastRenderedPageBreak/>
         <w:t>Program Stubs and Test Data Required</w:t>
       </w:r>
       <w:bookmarkEnd w:id="39"/>
@@ -12629,7 +12672,6 @@
         <w:rPr>
           <w:rStyle w:val="Enfasigrassetto"/>
         </w:rPr>
-        <w:lastRenderedPageBreak/>
         <w:t>Car Manager Driver:</w:t>
       </w:r>
       <w:r>
@@ -12724,6 +12766,8 @@
           <w:ilvl w:val="0"/>
           <w:numId w:val="22"/>
         </w:numPr>
+        <w:spacing w:line="259" w:lineRule="auto"/>
+        <w:jc w:val="left"/>
         <w:rPr>
           <w:lang w:eastAsia="it-IT"/>
         </w:rPr>
@@ -12809,6 +12853,7 @@
         <w:rPr>
           <w:lang w:eastAsia="it-IT"/>
         </w:rPr>
+        <w:lastRenderedPageBreak/>
         <w:t>Impossible personal information (e.g. special characters in name and surname)</w:t>
       </w:r>
     </w:p>
@@ -12999,7 +13044,6 @@
       </w:pPr>
       <w:bookmarkStart w:id="44" w:name="_Toc472337347"/>
       <w:r>
-        <w:lastRenderedPageBreak/>
         <w:t>Appendix</w:t>
       </w:r>
       <w:bookmarkEnd w:id="44"/>
@@ -13190,6 +13234,8 @@
         <w:pStyle w:val="Titolo2"/>
       </w:pPr>
       <w:bookmarkStart w:id="51" w:name="_Toc472337352"/>
+      <w:bookmarkStart w:id="52" w:name="_GoBack"/>
+      <w:bookmarkEnd w:id="52"/>
       <w:r>
         <w:t>Revisions</w:t>
       </w:r>
@@ -13248,8 +13294,6 @@
         </w:rPr>
         <w:t>ITPD v.1.1 missing sections updates, February 2, 2017</w:t>
       </w:r>
-      <w:bookmarkStart w:id="52" w:name="_GoBack"/>
-      <w:bookmarkEnd w:id="52"/>
     </w:p>
     <w:sectPr>
       <w:footerReference w:type="default" r:id="rId18"/>
@@ -13291,6 +13335,7 @@
         <w:docPartUnique/>
       </w:docPartObj>
     </w:sdtPr>
+    <w:sdtEndPr/>
     <w:sdtContent>
       <w:p>
         <w:pPr>
@@ -17363,7 +17408,7 @@
 </file>
 
 <file path=customXml/itemProps1.xml><?xml version="1.0" encoding="utf-8"?>
-<ds:datastoreItem xmlns:ds="http://schemas.openxmlformats.org/officeDocument/2006/customXml" ds:itemID="{CBCC4440-8B80-4BB3-837D-A56CAF3488A6}">
+<ds:datastoreItem xmlns:ds="http://schemas.openxmlformats.org/officeDocument/2006/customXml" ds:itemID="{E2EFF723-26CE-402D-A7C4-D1B45526874D}">
   <ds:schemaRefs>
     <ds:schemaRef ds:uri="http://schemas.openxmlformats.org/officeDocument/2006/bibliography"/>
   </ds:schemaRefs>

</xml_diff>